<commit_message>
started 5.3, done Hash_Table class files
</commit_message>
<xml_diff>
--- a/5_2/Практическая_работа_№5.2_Васильев_Б_А_.docx
+++ b/5_2/Практическая_работа_№5.2_Васильев_Б_А_.docx
@@ -2279,8 +2279,6 @@
       </w:r>
       <w:r>
         <w:br/>
-      </w:r>
-      <w:r>
         <w:t>Создать двоичный файл из записей</w:t>
       </w:r>
       <w:bookmarkEnd w:id="3"/>
@@ -2369,6 +2367,7 @@
       <w:r>
         <w:rPr>
           <w:rFonts w:ascii="Times New Roman" w:hAnsi="Times New Roman" w:cs="Times New Roman"/>
+          <w:noProof/>
           <w:sz w:val="28"/>
           <w:szCs w:val="28"/>
         </w:rPr>
@@ -2425,31 +2424,7 @@
           <w:szCs w:val="28"/>
           <w:lang w:eastAsia="ru-RU"/>
         </w:rPr>
-        <w:t xml:space="preserve">Рисунок </w:t>
-      </w:r>
-      <w:r>
-        <w:rPr>
-          <w:rFonts w:cs="Times New Roman"/>
-          <w:szCs w:val="28"/>
-          <w:lang w:eastAsia="ru-RU"/>
-        </w:rPr>
-        <w:t>1</w:t>
-      </w:r>
-      <w:r>
-        <w:rPr>
-          <w:rFonts w:cs="Times New Roman"/>
-          <w:szCs w:val="28"/>
-          <w:lang w:eastAsia="ru-RU"/>
-        </w:rPr>
-        <w:t xml:space="preserve"> – </w:t>
-      </w:r>
-      <w:r>
-        <w:rPr>
-          <w:rFonts w:cs="Times New Roman"/>
-          <w:szCs w:val="28"/>
-          <w:lang w:eastAsia="ru-RU"/>
-        </w:rPr>
-        <w:t>Индивидуальный вариант задачи</w:t>
+        <w:t>Рисунок 1 – Индивидуальный вариант задачи</w:t>
       </w:r>
     </w:p>
     <w:p>
@@ -3574,15 +3549,7 @@
           <w:szCs w:val="28"/>
           <w:lang w:eastAsia="ru-RU"/>
         </w:rPr>
-        <w:t xml:space="preserve"> – </w:t>
-      </w:r>
-      <w:r>
-        <w:rPr>
-          <w:rFonts w:cs="Times New Roman"/>
-          <w:szCs w:val="28"/>
-          <w:lang w:eastAsia="ru-RU"/>
-        </w:rPr>
-        <w:t xml:space="preserve">Пример последовательности </w:t>
+        <w:t xml:space="preserve"> – Пример последовательности </w:t>
       </w:r>
       <w:r>
         <w:rPr>
@@ -3892,31 +3859,7 @@
           <w:lang w:eastAsia="ru-RU"/>
         </w:rPr>
         <w:br/>
-        <w:t xml:space="preserve">Рисунок </w:t>
-      </w:r>
-      <w:r>
-        <w:rPr>
-          <w:rFonts w:cs="Times New Roman"/>
-          <w:szCs w:val="28"/>
-          <w:lang w:eastAsia="ru-RU"/>
-        </w:rPr>
-        <w:t>10</w:t>
-      </w:r>
-      <w:r>
-        <w:rPr>
-          <w:rFonts w:cs="Times New Roman"/>
-          <w:szCs w:val="28"/>
-          <w:lang w:eastAsia="ru-RU"/>
-        </w:rPr>
-        <w:t xml:space="preserve"> – </w:t>
-      </w:r>
-      <w:r>
-        <w:rPr>
-          <w:rFonts w:cs="Times New Roman"/>
-          <w:szCs w:val="28"/>
-          <w:lang w:eastAsia="ru-RU"/>
-        </w:rPr>
-        <w:t>псевдокод алгоритма линейного поиска</w:t>
+        <w:t>Рисунок 10 – псевдокод алгоритма линейного поиска</w:t>
       </w:r>
     </w:p>
     <w:p>
@@ -3944,7 +3887,7 @@
       </w:r>
       <w:r>
         <w:rPr>
-          <w:lang w:val="en-US" w:eastAsia="ru-RU"/>
+          <w:lang w:eastAsia="ru-RU"/>
         </w:rPr>
         <w:t xml:space="preserve"> </w:t>
       </w:r>
@@ -4301,23 +4244,7 @@
           <w:szCs w:val="28"/>
           <w:lang w:eastAsia="ru-RU"/>
         </w:rPr>
-        <w:t xml:space="preserve">Код к заданию 2 (часть </w:t>
-      </w:r>
-      <w:r>
-        <w:rPr>
-          <w:rFonts w:cs="Times New Roman"/>
-          <w:szCs w:val="28"/>
-          <w:lang w:eastAsia="ru-RU"/>
-        </w:rPr>
-        <w:t>2</w:t>
-      </w:r>
-      <w:r>
-        <w:rPr>
-          <w:rFonts w:cs="Times New Roman"/>
-          <w:szCs w:val="28"/>
-          <w:lang w:eastAsia="ru-RU"/>
-        </w:rPr>
-        <w:t>)</w:t>
+        <w:t>Код к заданию 2 (часть 2)</w:t>
       </w:r>
     </w:p>
     <w:p>
@@ -4564,23 +4491,7 @@
           <w:szCs w:val="28"/>
           <w:lang w:eastAsia="ru-RU"/>
         </w:rPr>
-        <w:t>Тестирование программы на файле из 100</w:t>
-      </w:r>
-      <w:r>
-        <w:rPr>
-          <w:rFonts w:cs="Times New Roman"/>
-          <w:szCs w:val="28"/>
-          <w:lang w:eastAsia="ru-RU"/>
-        </w:rPr>
-        <w:t>0</w:t>
-      </w:r>
-      <w:r>
-        <w:rPr>
-          <w:rFonts w:cs="Times New Roman"/>
-          <w:szCs w:val="28"/>
-          <w:lang w:eastAsia="ru-RU"/>
-        </w:rPr>
-        <w:t xml:space="preserve"> записей</w:t>
+        <w:t>Тестирование программы на файле из 1000 записей</w:t>
       </w:r>
     </w:p>
     <w:p>
@@ -4681,23 +4592,7 @@
           <w:szCs w:val="28"/>
           <w:lang w:eastAsia="ru-RU"/>
         </w:rPr>
-        <w:t>Тестирование программы на файле из 100</w:t>
-      </w:r>
-      <w:r>
-        <w:rPr>
-          <w:rFonts w:cs="Times New Roman"/>
-          <w:szCs w:val="28"/>
-          <w:lang w:eastAsia="ru-RU"/>
-        </w:rPr>
-        <w:t>00</w:t>
-      </w:r>
-      <w:r>
-        <w:rPr>
-          <w:rFonts w:cs="Times New Roman"/>
-          <w:szCs w:val="28"/>
-          <w:lang w:eastAsia="ru-RU"/>
-        </w:rPr>
-        <w:t xml:space="preserve"> записей</w:t>
+        <w:t>Тестирование программы на файле из 10000 записей</w:t>
       </w:r>
     </w:p>
     <w:p>
@@ -4829,7 +4724,7 @@
         <w:rPr>
           <w:rFonts w:cs="Times New Roman"/>
           <w:szCs w:val="28"/>
-          <w:lang w:val="en-US" w:eastAsia="ru-RU"/>
+          <w:lang w:eastAsia="ru-RU"/>
         </w:rPr>
       </w:pPr>
       <w:r>
@@ -5494,13 +5389,27 @@
       <w:pPr>
         <w:pStyle w:val="3"/>
       </w:pPr>
-      <w:bookmarkStart w:id="15" w:name="_Toc160964706"/>
-      <w:bookmarkStart w:id="16" w:name="_Toc177418574"/>
+      <w:bookmarkStart w:id="15" w:name="_Toc177418574"/>
+      <w:bookmarkStart w:id="16" w:name="_Toc160964706"/>
       <w:bookmarkEnd w:id="2"/>
       <w:r>
         <w:t>Алгоритм</w:t>
       </w:r>
-      <w:bookmarkEnd w:id="16"/>
+      <w:bookmarkEnd w:id="15"/>
+    </w:p>
+    <w:p>
+      <w:pPr>
+        <w:ind w:firstLine="709"/>
+      </w:pPr>
+      <w:r>
+        <w:t>Сформируем в оперативной памяти структуру для прямого доступа к записям из файла, каждый элемент которой будет содержать пару данных</w:t>
+      </w:r>
+      <w:r>
+        <w:t>:</w:t>
+      </w:r>
+      <w:r>
+        <w:t xml:space="preserve"> ключ и позицию в байтах, к которой необходимо перейти. Отсортировав элементы данной структуры по значению поля ключа, воспользуемся однородным бинарным поиском, чтоб найти ключ искомый.</w:t>
+      </w:r>
     </w:p>
     <w:p>
       <w:pPr>
@@ -6926,39 +6835,7 @@
           <w:szCs w:val="28"/>
           <w:lang w:eastAsia="ru-RU"/>
         </w:rPr>
-        <w:t xml:space="preserve"> – Код к з</w:t>
-      </w:r>
-      <w:r>
-        <w:rPr>
-          <w:rFonts w:cs="Times New Roman"/>
-          <w:szCs w:val="28"/>
-          <w:lang w:eastAsia="ru-RU"/>
-        </w:rPr>
-        <w:t xml:space="preserve">аданию 3 </w:t>
-      </w:r>
-      <w:r>
-        <w:rPr>
-          <w:rFonts w:cs="Times New Roman"/>
-          <w:szCs w:val="28"/>
-          <w:lang w:eastAsia="ru-RU"/>
-        </w:rPr>
-        <w:t xml:space="preserve">(часть </w:t>
-      </w:r>
-      <w:r>
-        <w:rPr>
-          <w:rFonts w:cs="Times New Roman"/>
-          <w:szCs w:val="28"/>
-          <w:lang w:eastAsia="ru-RU"/>
-        </w:rPr>
-        <w:t>3</w:t>
-      </w:r>
-      <w:r>
-        <w:rPr>
-          <w:rFonts w:cs="Times New Roman"/>
-          <w:szCs w:val="28"/>
-          <w:lang w:eastAsia="ru-RU"/>
-        </w:rPr>
-        <w:t>)</w:t>
+        <w:t xml:space="preserve"> – Код к заданию 3 (часть 3)</w:t>
       </w:r>
     </w:p>
     <w:p>
@@ -7060,23 +6937,7 @@
           <w:szCs w:val="28"/>
           <w:lang w:eastAsia="ru-RU"/>
         </w:rPr>
-        <w:t xml:space="preserve"> – Код к задаче 3 (часть </w:t>
-      </w:r>
-      <w:r>
-        <w:rPr>
-          <w:rFonts w:cs="Times New Roman"/>
-          <w:szCs w:val="28"/>
-          <w:lang w:eastAsia="ru-RU"/>
-        </w:rPr>
-        <w:t>4</w:t>
-      </w:r>
-      <w:r>
-        <w:rPr>
-          <w:rFonts w:cs="Times New Roman"/>
-          <w:szCs w:val="28"/>
-          <w:lang w:eastAsia="ru-RU"/>
-        </w:rPr>
-        <w:t>)</w:t>
+        <w:t xml:space="preserve"> – Код к задаче 3 (часть 4)</w:t>
       </w:r>
     </w:p>
     <w:p>
@@ -7889,23 +7750,7 @@
           <w:szCs w:val="28"/>
           <w:lang w:eastAsia="ru-RU"/>
         </w:rPr>
-        <w:t>Тестирование программы на файле из 100</w:t>
-      </w:r>
-      <w:r>
-        <w:rPr>
-          <w:rFonts w:cs="Times New Roman"/>
-          <w:szCs w:val="28"/>
-          <w:lang w:eastAsia="ru-RU"/>
-        </w:rPr>
-        <w:t>0</w:t>
-      </w:r>
-      <w:r>
-        <w:rPr>
-          <w:rFonts w:cs="Times New Roman"/>
-          <w:szCs w:val="28"/>
-          <w:lang w:eastAsia="ru-RU"/>
-        </w:rPr>
-        <w:t xml:space="preserve"> записей</w:t>
+        <w:t>Тестирование программы на файле из 1000 записей</w:t>
       </w:r>
       <w:r>
         <w:rPr>
@@ -8030,23 +7875,7 @@
           <w:szCs w:val="28"/>
           <w:lang w:eastAsia="ru-RU"/>
         </w:rPr>
-        <w:t>Тестирование программы на файле из 100</w:t>
-      </w:r>
-      <w:r>
-        <w:rPr>
-          <w:rFonts w:cs="Times New Roman"/>
-          <w:szCs w:val="28"/>
-          <w:lang w:eastAsia="ru-RU"/>
-        </w:rPr>
-        <w:t>00</w:t>
-      </w:r>
-      <w:r>
-        <w:rPr>
-          <w:rFonts w:cs="Times New Roman"/>
-          <w:szCs w:val="28"/>
-          <w:lang w:eastAsia="ru-RU"/>
-        </w:rPr>
-        <w:t xml:space="preserve"> записей</w:t>
+        <w:t>Тестирование программы на файле из 10000 записей</w:t>
       </w:r>
       <w:r>
         <w:rPr>
@@ -8398,15 +8227,7 @@
           <w:szCs w:val="28"/>
           <w:lang w:eastAsia="ru-RU"/>
         </w:rPr>
-        <w:t>Как видно из сравнения данных второго столбца таблиц 1 и 2, алгоритм бинарного однородного поиска является значительно более эффективным по сравнению с алгоритмом линейного поиска, особенно при большом количестве данных</w:t>
-      </w:r>
-      <w:r>
-        <w:rPr>
-          <w:rFonts w:cs="Times New Roman"/>
-          <w:szCs w:val="28"/>
-          <w:lang w:eastAsia="ru-RU"/>
-        </w:rPr>
-        <w:t>.</w:t>
+        <w:t>Как видно из сравнения данных второго столбца таблиц 1 и 2, алгоритм бинарного однородного поиска является значительно более эффективным по сравнению с алгоритмом линейного поиска, особенно при большом количестве данных.</w:t>
       </w:r>
     </w:p>
     <w:p>
@@ -8442,7 +8263,7 @@
         <w:lastRenderedPageBreak/>
         <w:t>ВЫВОД</w:t>
       </w:r>
-      <w:bookmarkEnd w:id="15"/>
+      <w:bookmarkEnd w:id="16"/>
       <w:bookmarkEnd w:id="20"/>
     </w:p>
     <w:p>
@@ -13036,6 +12857,7 @@
   <w:style w:type="character" w:default="1" w:styleId="a0">
     <w:name w:val="Default Paragraph Font"/>
     <w:uiPriority w:val="1"/>
+    <w:semiHidden/>
     <w:unhideWhenUsed/>
   </w:style>
   <w:style w:type="table" w:default="1" w:styleId="a1">

</xml_diff>